<commit_message>
Additional Services Homework completed
</commit_message>
<xml_diff>
--- a/20241211 Additional Services/Homework.docx
+++ b/20241211 Additional Services/Homework.docx
@@ -2,7 +2,1255 @@
 <file path=word/document.xml><?xml version="1.0" encoding="utf-8"?>
 <w:document xmlns:wpc="http://schemas.microsoft.com/office/word/2010/wordprocessingCanvas" xmlns:cx="http://schemas.microsoft.com/office/drawing/2014/chartex" xmlns:cx1="http://schemas.microsoft.com/office/drawing/2015/9/8/chartex" xmlns:cx2="http://schemas.microsoft.com/office/drawing/2015/10/21/chartex" xmlns:cx3="http://schemas.microsoft.com/office/drawing/2016/5/9/chartex" xmlns:cx4="http://schemas.microsoft.com/office/drawing/2016/5/10/chartex" xmlns:cx5="http://schemas.microsoft.com/office/drawing/2016/5/11/chartex" xmlns:cx6="http://schemas.microsoft.com/office/drawing/2016/5/12/chartex" xmlns:cx7="http://schemas.microsoft.com/office/drawing/2016/5/13/chartex" xmlns:cx8="http://schemas.microsoft.com/office/drawing/2016/5/14/chartex" xmlns:mc="http://schemas.openxmlformats.org/markup-compatibility/2006" xmlns:aink="http://schemas.microsoft.com/office/drawing/2016/ink" xmlns:am3d="http://schemas.microsoft.com/office/drawing/2017/model3d" xmlns:o="urn:schemas-microsoft-com:office:office" xmlns:oel="http://schemas.microsoft.com/office/2019/extlst" xmlns:r="http://schemas.openxmlformats.org/officeDocument/2006/relationships" xmlns:m="http://schemas.openxmlformats.org/officeDocument/2006/math" xmlns:v="urn:schemas-microsoft-com:vml" xmlns:wp14="http://schemas.microsoft.com/office/word/2010/wordprocessingDrawing" xmlns:wp="http://schemas.openxmlformats.org/drawingml/2006/wordprocessingDrawing" xmlns:w10="urn:schemas-microsoft-com:office:word" xmlns:w="http://schemas.openxmlformats.org/wordprocessingml/2006/main" xmlns:w14="http://schemas.microsoft.com/office/word/2010/wordml" xmlns:w15="http://schemas.microsoft.com/office/word/2012/wordml" xmlns:w16cex="http://schemas.microsoft.com/office/word/2018/wordml/cex" xmlns:w16cid="http://schemas.microsoft.com/office/word/2016/wordml/cid" xmlns:w16="http://schemas.microsoft.com/office/word/2018/wordml" xmlns:w16du="http://schemas.microsoft.com/office/word/2023/wordml/word16du" xmlns:w16sdtdh="http://schemas.microsoft.com/office/word/2020/wordml/sdtdatahash" xmlns:w16se="http://schemas.microsoft.com/office/word/2015/wordml/symex" xmlns:wpg="http://schemas.microsoft.com/office/word/2010/wordprocessingGroup" xmlns:wpi="http://schemas.microsoft.com/office/word/2010/wordprocessingInk" xmlns:wne="http://schemas.microsoft.com/office/word/2006/wordml" xmlns:wps="http://schemas.microsoft.com/office/word/2010/wordprocessingShape" mc:Ignorable="w14 w15 w16se w16cid w16 w16cex w16sdtdh w16du wp14">
   <w:body>
+    <w:p>
+      <w:r>
+        <w:rPr>
+          <w:b/>
+          <w:bCs/>
+        </w:rPr>
+        <w:t># I've decided to use standalone WDS for this homework in order to save some resources.</w:t>
+      </w:r>
+    </w:p>
+    <w:p>
+      <w:r>
+        <w:rPr>
+          <w:b/>
+          <w:bCs/>
+        </w:rPr>
+        <w:t># DHCP Server will be AVHDHCP</w:t>
+      </w:r>
+    </w:p>
+    <w:p>
+      <w:pPr>
+        <w:pStyle w:val="Heading1"/>
+      </w:pPr>
+      <w:r>
+        <w:t># Task 1:</w:t>
+      </w:r>
+    </w:p>
+    <w:p>
+      <w:r>
+        <w:rPr>
+          <w:b/>
+          <w:bCs/>
+        </w:rPr>
+        <w:t># Preparations</w:t>
+      </w:r>
+    </w:p>
+    <w:p>
+      <w:r>
+        <w:rPr>
+          <w:b/>
+          <w:bCs/>
+        </w:rPr>
+        <w:t># Download Windows 10 Enterprise</w:t>
+      </w:r>
+    </w:p>
+    <w:p>
+      <w:r>
+        <w:rPr>
+          <w:b/>
+          <w:bCs/>
+        </w:rPr>
+        <w:t xml:space="preserve"># Make VM WDS and install WDS on it </w:t>
+      </w:r>
+    </w:p>
+    <w:p>
+      <w:r>
+        <w:rPr>
+          <w:b/>
+          <w:bCs/>
+        </w:rPr>
+        <w:t># in fact WDS is needed only if we want to test the custom image on another machine</w:t>
+      </w:r>
+    </w:p>
+    <w:p>
+      <w:r>
+        <w:rPr>
+          <w:b/>
+          <w:bCs/>
+        </w:rPr>
+        <w:t># Add DVD with windows 10.iso in the machine</w:t>
+      </w:r>
+    </w:p>
+    <w:p>
+      <w:r>
+        <w:rPr>
+          <w:b/>
+          <w:bCs/>
+        </w:rPr>
+        <w:t># add Windows Deployment Services role</w:t>
+      </w:r>
+    </w:p>
+    <w:p>
+      <w:r>
+        <w:rPr>
+          <w:b/>
+          <w:bCs/>
+        </w:rPr>
+        <w:t># Tools -&gt; Windows Deployment Services -&gt; click on Servers and configure the server:</w:t>
+      </w:r>
+    </w:p>
+    <w:p>
+      <w:pPr>
+        <w:rPr>
+          <w:b/>
+          <w:bCs/>
+          <w:lang w:val="en-US"/>
+        </w:rPr>
+      </w:pPr>
+      <w:r>
+        <w:rPr>
+          <w:b/>
+          <w:bCs/>
+        </w:rPr>
+        <w:t># Standalone server -&gt; Default folder (c:\RemoteInstall) -&gt; Respond to all client computers with admin approval</w:t>
+      </w:r>
+    </w:p>
+    <w:p>
+      <w:r>
+        <w:rPr>
+          <w:b/>
+          <w:bCs/>
+        </w:rPr>
+        <w:t># also create Image Group -&gt; Homework and add the default install.wim and boot.wim in the corresponding folders</w:t>
+      </w:r>
+    </w:p>
+    <w:p>
+      <w:r>
+        <w:rPr>
+          <w:b/>
+          <w:bCs/>
+        </w:rPr>
+        <w:t># as in practice we create two folders: custom and mount</w:t>
+      </w:r>
+    </w:p>
+    <w:p>
+      <w:r>
+        <w:rPr>
+          <w:b/>
+          <w:bCs/>
+        </w:rPr>
+        <w:t># copy install.wim from the DVD/Sources to custom folder</w:t>
+      </w:r>
+    </w:p>
+    <w:p>
+      <w:r>
+        <w:rPr>
+          <w:b/>
+          <w:bCs/>
+        </w:rPr>
+        <w:t># just check the amount of images for windows 10 enterprise:</w:t>
+      </w:r>
+    </w:p>
+    <w:p>
+      <w:r>
+        <w:t>dism /get-wiminfo /wimfile:C:\custom\install.wim</w:t>
+      </w:r>
+    </w:p>
+    <w:p>
+      <w:r>
+        <w:drawing>
+          <wp:inline distT="0" distB="0" distL="0" distR="0" wp14:anchorId="4DDB9161" wp14:editId="6FD8D8EB">
+            <wp:extent cx="5515745" cy="2810267"/>
+            <wp:effectExtent l="0" t="0" r="8890" b="9525"/>
+            <wp:docPr id="43549701" name="Picture 1" descr="A screenshot of a computer program&#10;&#10;Description automatically generated"/>
+            <wp:cNvGraphicFramePr>
+              <a:graphicFrameLocks xmlns:a="http://schemas.openxmlformats.org/drawingml/2006/main" noChangeAspect="1"/>
+            </wp:cNvGraphicFramePr>
+            <a:graphic xmlns:a="http://schemas.openxmlformats.org/drawingml/2006/main">
+              <a:graphicData uri="http://schemas.openxmlformats.org/drawingml/2006/picture">
+                <pic:pic xmlns:pic="http://schemas.openxmlformats.org/drawingml/2006/picture">
+                  <pic:nvPicPr>
+                    <pic:cNvPr id="43549701" name="Picture 1" descr="A screenshot of a computer program&#10;&#10;Description automatically generated"/>
+                    <pic:cNvPicPr/>
+                  </pic:nvPicPr>
+                  <pic:blipFill>
+                    <a:blip r:embed="rId4"/>
+                    <a:stretch>
+                      <a:fillRect/>
+                    </a:stretch>
+                  </pic:blipFill>
+                  <pic:spPr>
+                    <a:xfrm>
+                      <a:off x="0" y="0"/>
+                      <a:ext cx="5515745" cy="2810267"/>
+                    </a:xfrm>
+                    <a:prstGeom prst="rect">
+                      <a:avLst/>
+                    </a:prstGeom>
+                  </pic:spPr>
+                </pic:pic>
+              </a:graphicData>
+            </a:graphic>
+          </wp:inline>
+        </w:drawing>
+      </w:r>
+    </w:p>
+    <w:p>
+      <w:r>
+        <w:rPr>
+          <w:b/>
+          <w:bCs/>
+        </w:rPr>
+        <w:t># the answer is 1</w:t>
+      </w:r>
+    </w:p>
+    <w:p>
+      <w:pPr>
+        <w:rPr>
+          <w:b/>
+          <w:bCs/>
+        </w:rPr>
+      </w:pPr>
+    </w:p>
+    <w:p>
+      <w:pPr>
+        <w:rPr>
+          <w:b/>
+          <w:bCs/>
+        </w:rPr>
+      </w:pPr>
+    </w:p>
+    <w:p>
+      <w:pPr>
+        <w:rPr>
+          <w:b/>
+          <w:bCs/>
+        </w:rPr>
+      </w:pPr>
+    </w:p>
+    <w:p>
+      <w:r>
+        <w:rPr>
+          <w:b/>
+          <w:bCs/>
+        </w:rPr>
+        <w:t># mount the image</w:t>
+      </w:r>
+    </w:p>
+    <w:p>
+      <w:r>
+        <w:t>dism /Mount-Image /ImageFile:C:\custom\install.wim /Index:1 /MountDir:C:\mount</w:t>
+      </w:r>
+    </w:p>
+    <w:p>
+      <w:r>
+        <w:drawing>
+          <wp:inline distT="0" distB="0" distL="0" distR="0" wp14:anchorId="0FC429EB" wp14:editId="651929D9">
+            <wp:extent cx="5760720" cy="1218565"/>
+            <wp:effectExtent l="0" t="0" r="0" b="635"/>
+            <wp:docPr id="209982377" name="Picture 1" descr="A computer screen with white text&#10;&#10;Description automatically generated"/>
+            <wp:cNvGraphicFramePr>
+              <a:graphicFrameLocks xmlns:a="http://schemas.openxmlformats.org/drawingml/2006/main" noChangeAspect="1"/>
+            </wp:cNvGraphicFramePr>
+            <a:graphic xmlns:a="http://schemas.openxmlformats.org/drawingml/2006/main">
+              <a:graphicData uri="http://schemas.openxmlformats.org/drawingml/2006/picture">
+                <pic:pic xmlns:pic="http://schemas.openxmlformats.org/drawingml/2006/picture">
+                  <pic:nvPicPr>
+                    <pic:cNvPr id="209982377" name="Picture 1" descr="A computer screen with white text&#10;&#10;Description automatically generated"/>
+                    <pic:cNvPicPr/>
+                  </pic:nvPicPr>
+                  <pic:blipFill>
+                    <a:blip r:embed="rId5"/>
+                    <a:stretch>
+                      <a:fillRect/>
+                    </a:stretch>
+                  </pic:blipFill>
+                  <pic:spPr>
+                    <a:xfrm>
+                      <a:off x="0" y="0"/>
+                      <a:ext cx="5760720" cy="1218565"/>
+                    </a:xfrm>
+                    <a:prstGeom prst="rect">
+                      <a:avLst/>
+                    </a:prstGeom>
+                  </pic:spPr>
+                </pic:pic>
+              </a:graphicData>
+            </a:graphic>
+          </wp:inline>
+        </w:drawing>
+      </w:r>
+    </w:p>
+    <w:p>
+      <w:r>
+        <w:rPr>
+          <w:b/>
+          <w:bCs/>
+        </w:rPr>
+        <w:t># add KB update to the image</w:t>
+      </w:r>
+    </w:p>
+    <w:p>
+      <w:r>
+        <w:rPr>
+          <w:b/>
+          <w:bCs/>
+        </w:rPr>
+        <w:t># I choose this one:</w:t>
+      </w:r>
+    </w:p>
+    <w:p>
+      <w:r>
+        <w:rPr>
+          <w:b/>
+          <w:bCs/>
+        </w:rPr>
+        <w:t xml:space="preserve"># As of December 18, 2024, the latest cumulative update for Windows 10 Enterprise x64 is KB5048652, released on December 10, 2024. This update applies to both Windows 10 Version 21H2 and Version 22H2 for x64-based systems. </w:t>
+      </w:r>
+    </w:p>
+    <w:p>
+      <w:r>
+        <w:t>https://catalog.update.microsoft.com/Search.aspx?q=KB5048652</w:t>
+      </w:r>
+    </w:p>
+    <w:p>
+      <w:r>
+        <w:rPr>
+          <w:b/>
+          <w:bCs/>
+        </w:rPr>
+        <w:t># so I put the update in new folder: packages and install it</w:t>
+      </w:r>
+    </w:p>
+    <w:p>
+      <w:r>
+        <w:t>dism /Image:C:\mount /Add-Package /PackagePath:C:\packages\windows10.0-kb5048652-x64_279b3aca56a2aa72aa2d08ccc30fad69bd5a1e29.msu</w:t>
+      </w:r>
+    </w:p>
+    <w:p>
+      <w:pPr>
+        <w:rPr>
+          <w:lang w:val="en-US"/>
+        </w:rPr>
+      </w:pPr>
+      <w:r>
+        <w:rPr>
+          <w:lang w:val="en-US"/>
+        </w:rPr>
+        <w:drawing>
+          <wp:inline distT="0" distB="0" distL="0" distR="0" wp14:anchorId="7628F265" wp14:editId="026ED199">
+            <wp:extent cx="5760720" cy="1807845"/>
+            <wp:effectExtent l="0" t="0" r="0" b="1905"/>
+            <wp:docPr id="1800848428" name="Picture 1" descr="A computer screen with white text&#10;&#10;Description automatically generated"/>
+            <wp:cNvGraphicFramePr>
+              <a:graphicFrameLocks xmlns:a="http://schemas.openxmlformats.org/drawingml/2006/main" noChangeAspect="1"/>
+            </wp:cNvGraphicFramePr>
+            <a:graphic xmlns:a="http://schemas.openxmlformats.org/drawingml/2006/main">
+              <a:graphicData uri="http://schemas.openxmlformats.org/drawingml/2006/picture">
+                <pic:pic xmlns:pic="http://schemas.openxmlformats.org/drawingml/2006/picture">
+                  <pic:nvPicPr>
+                    <pic:cNvPr id="1800848428" name="Picture 1" descr="A computer screen with white text&#10;&#10;Description automatically generated"/>
+                    <pic:cNvPicPr/>
+                  </pic:nvPicPr>
+                  <pic:blipFill>
+                    <a:blip r:embed="rId6"/>
+                    <a:stretch>
+                      <a:fillRect/>
+                    </a:stretch>
+                  </pic:blipFill>
+                  <pic:spPr>
+                    <a:xfrm>
+                      <a:off x="0" y="0"/>
+                      <a:ext cx="5760720" cy="1807845"/>
+                    </a:xfrm>
+                    <a:prstGeom prst="rect">
+                      <a:avLst/>
+                    </a:prstGeom>
+                  </pic:spPr>
+                </pic:pic>
+              </a:graphicData>
+            </a:graphic>
+          </wp:inline>
+        </w:drawing>
+      </w:r>
+    </w:p>
+    <w:p>
+      <w:pPr>
+        <w:rPr>
+          <w:b/>
+          <w:bCs/>
+          <w:lang w:val="en-US"/>
+        </w:rPr>
+      </w:pPr>
+    </w:p>
+    <w:p>
+      <w:pPr>
+        <w:rPr>
+          <w:b/>
+          <w:bCs/>
+          <w:lang w:val="en-US"/>
+        </w:rPr>
+      </w:pPr>
+    </w:p>
+    <w:p>
+      <w:pPr>
+        <w:rPr>
+          <w:b/>
+          <w:bCs/>
+          <w:lang w:val="en-US"/>
+        </w:rPr>
+      </w:pPr>
+    </w:p>
+    <w:p>
+      <w:pPr>
+        <w:rPr>
+          <w:b/>
+          <w:bCs/>
+          <w:lang w:val="en-US"/>
+        </w:rPr>
+      </w:pPr>
+    </w:p>
+    <w:p>
+      <w:pPr>
+        <w:rPr>
+          <w:b/>
+          <w:bCs/>
+          <w:lang w:val="en-US"/>
+        </w:rPr>
+      </w:pPr>
+    </w:p>
+    <w:p>
+      <w:pPr>
+        <w:rPr>
+          <w:b/>
+          <w:bCs/>
+          <w:lang w:val="en-US"/>
+        </w:rPr>
+      </w:pPr>
+    </w:p>
+    <w:p>
+      <w:pPr>
+        <w:rPr>
+          <w:b/>
+          <w:bCs/>
+          <w:lang w:val="en-US"/>
+        </w:rPr>
+      </w:pPr>
+    </w:p>
+    <w:p>
+      <w:pPr>
+        <w:rPr>
+          <w:b/>
+          <w:bCs/>
+          <w:lang w:val="en-US"/>
+        </w:rPr>
+      </w:pPr>
+    </w:p>
+    <w:p>
+      <w:pPr>
+        <w:rPr>
+          <w:b/>
+          <w:bCs/>
+          <w:lang w:val="en-US"/>
+        </w:rPr>
+      </w:pPr>
+    </w:p>
+    <w:p>
+      <w:pPr>
+        <w:rPr>
+          <w:b/>
+          <w:bCs/>
+          <w:lang w:val="en-US"/>
+        </w:rPr>
+      </w:pPr>
+    </w:p>
+    <w:p>
+      <w:r>
+        <w:rPr>
+          <w:b/>
+          <w:bCs/>
+        </w:rPr>
+        <w:t># and now we are getting the available features:</w:t>
+      </w:r>
+    </w:p>
+    <w:p>
+      <w:pPr>
+        <w:rPr>
+          <w:lang w:val="en-US"/>
+        </w:rPr>
+      </w:pPr>
+      <w:r>
+        <w:t>dism /Image:C:\mount /Get-Features | findstr /R /C:"Feature Name" /C:"State : Disabled" &gt; C:\disabled_features.txt</w:t>
+      </w:r>
+    </w:p>
+    <w:p>
+      <w:pPr>
+        <w:rPr>
+          <w:lang w:val="en-US"/>
+        </w:rPr>
+      </w:pPr>
+      <w:r>
+        <w:rPr>
+          <w:lang w:val="en-US"/>
+        </w:rPr>
+        <w:drawing>
+          <wp:inline distT="0" distB="0" distL="0" distR="0" wp14:anchorId="226552CD" wp14:editId="24265319">
+            <wp:extent cx="3877216" cy="438211"/>
+            <wp:effectExtent l="0" t="0" r="9525" b="0"/>
+            <wp:docPr id="75185439" name="Picture 1"/>
+            <wp:cNvGraphicFramePr>
+              <a:graphicFrameLocks xmlns:a="http://schemas.openxmlformats.org/drawingml/2006/main" noChangeAspect="1"/>
+            </wp:cNvGraphicFramePr>
+            <a:graphic xmlns:a="http://schemas.openxmlformats.org/drawingml/2006/main">
+              <a:graphicData uri="http://schemas.openxmlformats.org/drawingml/2006/picture">
+                <pic:pic xmlns:pic="http://schemas.openxmlformats.org/drawingml/2006/picture">
+                  <pic:nvPicPr>
+                    <pic:cNvPr id="75185439" name=""/>
+                    <pic:cNvPicPr/>
+                  </pic:nvPicPr>
+                  <pic:blipFill>
+                    <a:blip r:embed="rId7"/>
+                    <a:stretch>
+                      <a:fillRect/>
+                    </a:stretch>
+                  </pic:blipFill>
+                  <pic:spPr>
+                    <a:xfrm>
+                      <a:off x="0" y="0"/>
+                      <a:ext cx="3877216" cy="438211"/>
+                    </a:xfrm>
+                    <a:prstGeom prst="rect">
+                      <a:avLst/>
+                    </a:prstGeom>
+                  </pic:spPr>
+                </pic:pic>
+              </a:graphicData>
+            </a:graphic>
+          </wp:inline>
+        </w:drawing>
+      </w:r>
+    </w:p>
+    <w:p>
+      <w:r>
+        <w:rPr>
+          <w:b/>
+          <w:bCs/>
+        </w:rPr>
+        <w:t># let's try to install Internet-Explorer-Optional-amd64</w:t>
+      </w:r>
+    </w:p>
+    <w:p>
+      <w:r>
+        <w:t>dism /image:c:\mount /enable-feature /featurename:internet-explorer-optional-amd64</w:t>
+      </w:r>
+    </w:p>
+    <w:p>
+      <w:pPr>
+        <w:rPr>
+          <w:lang w:val="en-US"/>
+        </w:rPr>
+      </w:pPr>
+    </w:p>
+    <w:p>
+      <w:r>
+        <w:rPr>
+          <w:lang w:val="en-US"/>
+        </w:rPr>
+        <w:drawing>
+          <wp:inline distT="0" distB="0" distL="0" distR="0" wp14:anchorId="658A3835" wp14:editId="2BA3B041">
+            <wp:extent cx="5760720" cy="1840865"/>
+            <wp:effectExtent l="0" t="0" r="0" b="6985"/>
+            <wp:docPr id="2011369960" name="Picture 1" descr="A computer screen with text on it&#10;&#10;Description automatically generated"/>
+            <wp:cNvGraphicFramePr>
+              <a:graphicFrameLocks xmlns:a="http://schemas.openxmlformats.org/drawingml/2006/main" noChangeAspect="1"/>
+            </wp:cNvGraphicFramePr>
+            <a:graphic xmlns:a="http://schemas.openxmlformats.org/drawingml/2006/main">
+              <a:graphicData uri="http://schemas.openxmlformats.org/drawingml/2006/picture">
+                <pic:pic xmlns:pic="http://schemas.openxmlformats.org/drawingml/2006/picture">
+                  <pic:nvPicPr>
+                    <pic:cNvPr id="2011369960" name="Picture 1" descr="A computer screen with text on it&#10;&#10;Description automatically generated"/>
+                    <pic:cNvPicPr/>
+                  </pic:nvPicPr>
+                  <pic:blipFill>
+                    <a:blip r:embed="rId8"/>
+                    <a:stretch>
+                      <a:fillRect/>
+                    </a:stretch>
+                  </pic:blipFill>
+                  <pic:spPr>
+                    <a:xfrm>
+                      <a:off x="0" y="0"/>
+                      <a:ext cx="5760720" cy="1840865"/>
+                    </a:xfrm>
+                    <a:prstGeom prst="rect">
+                      <a:avLst/>
+                    </a:prstGeom>
+                  </pic:spPr>
+                </pic:pic>
+              </a:graphicData>
+            </a:graphic>
+          </wp:inline>
+        </w:drawing>
+      </w:r>
+    </w:p>
+    <w:p>
+      <w:r>
+        <w:rPr>
+          <w:b/>
+          <w:bCs/>
+        </w:rPr>
+        <w:t># Final steps are unmount/commit and register the image to WDS:</w:t>
+      </w:r>
+    </w:p>
+    <w:p>
+      <w:r>
+        <w:t>dism /unmount-wim /mountdir:c:\mount /commit</w:t>
+      </w:r>
+    </w:p>
+    <w:p>
+      <w:r>
+        <w:drawing>
+          <wp:inline distT="0" distB="0" distL="0" distR="0" wp14:anchorId="73A717CF" wp14:editId="51D84914">
+            <wp:extent cx="5760720" cy="1819275"/>
+            <wp:effectExtent l="0" t="0" r="0" b="9525"/>
+            <wp:docPr id="1896527000" name="Picture 1"/>
+            <wp:cNvGraphicFramePr>
+              <a:graphicFrameLocks xmlns:a="http://schemas.openxmlformats.org/drawingml/2006/main" noChangeAspect="1"/>
+            </wp:cNvGraphicFramePr>
+            <a:graphic xmlns:a="http://schemas.openxmlformats.org/drawingml/2006/main">
+              <a:graphicData uri="http://schemas.openxmlformats.org/drawingml/2006/picture">
+                <pic:pic xmlns:pic="http://schemas.openxmlformats.org/drawingml/2006/picture">
+                  <pic:nvPicPr>
+                    <pic:cNvPr id="1896527000" name=""/>
+                    <pic:cNvPicPr/>
+                  </pic:nvPicPr>
+                  <pic:blipFill>
+                    <a:blip r:embed="rId9"/>
+                    <a:stretch>
+                      <a:fillRect/>
+                    </a:stretch>
+                  </pic:blipFill>
+                  <pic:spPr>
+                    <a:xfrm>
+                      <a:off x="0" y="0"/>
+                      <a:ext cx="5760720" cy="1819275"/>
+                    </a:xfrm>
+                    <a:prstGeom prst="rect">
+                      <a:avLst/>
+                    </a:prstGeom>
+                  </pic:spPr>
+                </pic:pic>
+              </a:graphicData>
+            </a:graphic>
+          </wp:inline>
+        </w:drawing>
+      </w:r>
+    </w:p>
     <w:p/>
+    <w:p/>
+    <w:p/>
+    <w:p/>
+    <w:p/>
+    <w:p/>
+    <w:p/>
+    <w:p>
+      <w:pPr>
+        <w:rPr>
+          <w:lang w:val="en-US"/>
+        </w:rPr>
+      </w:pPr>
+      <w:r>
+        <w:rPr>
+          <w:b/>
+          <w:bCs/>
+        </w:rPr>
+        <w:lastRenderedPageBreak/>
+        <w:t># register the image to WDS:</w:t>
+      </w:r>
+    </w:p>
+    <w:p>
+      <w:pPr>
+        <w:rPr>
+          <w:lang w:val="en-US"/>
+        </w:rPr>
+      </w:pPr>
+      <w:r>
+        <w:drawing>
+          <wp:inline distT="0" distB="0" distL="0" distR="0" wp14:anchorId="65FF8824" wp14:editId="5CDDA6FF">
+            <wp:extent cx="5760720" cy="3300730"/>
+            <wp:effectExtent l="0" t="0" r="0" b="0"/>
+            <wp:docPr id="392537456" name="Picture 1" descr="A screenshot of a computer&#10;&#10;Description automatically generated"/>
+            <wp:cNvGraphicFramePr>
+              <a:graphicFrameLocks xmlns:a="http://schemas.openxmlformats.org/drawingml/2006/main" noChangeAspect="1"/>
+            </wp:cNvGraphicFramePr>
+            <a:graphic xmlns:a="http://schemas.openxmlformats.org/drawingml/2006/main">
+              <a:graphicData uri="http://schemas.openxmlformats.org/drawingml/2006/picture">
+                <pic:pic xmlns:pic="http://schemas.openxmlformats.org/drawingml/2006/picture">
+                  <pic:nvPicPr>
+                    <pic:cNvPr id="392537456" name="Picture 1" descr="A screenshot of a computer&#10;&#10;Description automatically generated"/>
+                    <pic:cNvPicPr/>
+                  </pic:nvPicPr>
+                  <pic:blipFill>
+                    <a:blip r:embed="rId10"/>
+                    <a:stretch>
+                      <a:fillRect/>
+                    </a:stretch>
+                  </pic:blipFill>
+                  <pic:spPr>
+                    <a:xfrm>
+                      <a:off x="0" y="0"/>
+                      <a:ext cx="5760720" cy="3300730"/>
+                    </a:xfrm>
+                    <a:prstGeom prst="rect">
+                      <a:avLst/>
+                    </a:prstGeom>
+                  </pic:spPr>
+                </pic:pic>
+              </a:graphicData>
+            </a:graphic>
+          </wp:inline>
+        </w:drawing>
+      </w:r>
+    </w:p>
+    <w:p>
+      <w:pPr>
+        <w:rPr>
+          <w:lang w:val="en-US"/>
+        </w:rPr>
+      </w:pPr>
+      <w:r>
+        <w:rPr>
+          <w:b/>
+          <w:bCs/>
+        </w:rPr>
+        <w:t># Make network boot on new VM andaprove and name the machine from the WDS</w:t>
+      </w:r>
+    </w:p>
+    <w:p>
+      <w:pPr>
+        <w:rPr>
+          <w:lang w:val="en-US"/>
+        </w:rPr>
+      </w:pPr>
+      <w:r>
+        <w:rPr>
+          <w:lang w:val="en-US"/>
+        </w:rPr>
+        <w:drawing>
+          <wp:inline distT="0" distB="0" distL="0" distR="0" wp14:anchorId="459CF4D2" wp14:editId="2E164741">
+            <wp:extent cx="5760720" cy="2938780"/>
+            <wp:effectExtent l="0" t="0" r="0" b="0"/>
+            <wp:docPr id="716446404" name="Picture 1" descr="A screenshot of a computer&#10;&#10;Description automatically generated"/>
+            <wp:cNvGraphicFramePr>
+              <a:graphicFrameLocks xmlns:a="http://schemas.openxmlformats.org/drawingml/2006/main" noChangeAspect="1"/>
+            </wp:cNvGraphicFramePr>
+            <a:graphic xmlns:a="http://schemas.openxmlformats.org/drawingml/2006/main">
+              <a:graphicData uri="http://schemas.openxmlformats.org/drawingml/2006/picture">
+                <pic:pic xmlns:pic="http://schemas.openxmlformats.org/drawingml/2006/picture">
+                  <pic:nvPicPr>
+                    <pic:cNvPr id="716446404" name="Picture 1" descr="A screenshot of a computer&#10;&#10;Description automatically generated"/>
+                    <pic:cNvPicPr/>
+                  </pic:nvPicPr>
+                  <pic:blipFill>
+                    <a:blip r:embed="rId11"/>
+                    <a:stretch>
+                      <a:fillRect/>
+                    </a:stretch>
+                  </pic:blipFill>
+                  <pic:spPr>
+                    <a:xfrm>
+                      <a:off x="0" y="0"/>
+                      <a:ext cx="5760720" cy="2938780"/>
+                    </a:xfrm>
+                    <a:prstGeom prst="rect">
+                      <a:avLst/>
+                    </a:prstGeom>
+                  </pic:spPr>
+                </pic:pic>
+              </a:graphicData>
+            </a:graphic>
+          </wp:inline>
+        </w:drawing>
+      </w:r>
+    </w:p>
+    <w:p>
+      <w:pPr>
+        <w:rPr>
+          <w:lang w:val="en-US"/>
+        </w:rPr>
+      </w:pPr>
+      <w:r>
+        <w:rPr>
+          <w:lang w:val="en-US"/>
+        </w:rPr>
+        <w:lastRenderedPageBreak/>
+        <w:drawing>
+          <wp:inline distT="0" distB="0" distL="0" distR="0" wp14:anchorId="6763BBE2" wp14:editId="56D8B531">
+            <wp:extent cx="5760720" cy="2884170"/>
+            <wp:effectExtent l="0" t="0" r="0" b="0"/>
+            <wp:docPr id="1224671314" name="Picture 1" descr="A screenshot of a computer&#10;&#10;Description automatically generated"/>
+            <wp:cNvGraphicFramePr>
+              <a:graphicFrameLocks xmlns:a="http://schemas.openxmlformats.org/drawingml/2006/main" noChangeAspect="1"/>
+            </wp:cNvGraphicFramePr>
+            <a:graphic xmlns:a="http://schemas.openxmlformats.org/drawingml/2006/main">
+              <a:graphicData uri="http://schemas.openxmlformats.org/drawingml/2006/picture">
+                <pic:pic xmlns:pic="http://schemas.openxmlformats.org/drawingml/2006/picture">
+                  <pic:nvPicPr>
+                    <pic:cNvPr id="1224671314" name="Picture 1" descr="A screenshot of a computer&#10;&#10;Description automatically generated"/>
+                    <pic:cNvPicPr/>
+                  </pic:nvPicPr>
+                  <pic:blipFill>
+                    <a:blip r:embed="rId12"/>
+                    <a:stretch>
+                      <a:fillRect/>
+                    </a:stretch>
+                  </pic:blipFill>
+                  <pic:spPr>
+                    <a:xfrm>
+                      <a:off x="0" y="0"/>
+                      <a:ext cx="5760720" cy="2884170"/>
+                    </a:xfrm>
+                    <a:prstGeom prst="rect">
+                      <a:avLst/>
+                    </a:prstGeom>
+                  </pic:spPr>
+                </pic:pic>
+              </a:graphicData>
+            </a:graphic>
+          </wp:inline>
+        </w:drawing>
+      </w:r>
+      <w:r>
+        <w:rPr>
+          <w:lang w:val="en-US"/>
+        </w:rPr>
+        <w:drawing>
+          <wp:inline distT="0" distB="0" distL="0" distR="0" wp14:anchorId="35B041FF" wp14:editId="79DD7C04">
+            <wp:extent cx="5540720" cy="3773212"/>
+            <wp:effectExtent l="0" t="0" r="3175" b="0"/>
+            <wp:docPr id="573307603" name="Picture 1" descr="A screenshot of a computer&#10;&#10;Description automatically generated"/>
+            <wp:cNvGraphicFramePr>
+              <a:graphicFrameLocks xmlns:a="http://schemas.openxmlformats.org/drawingml/2006/main" noChangeAspect="1"/>
+            </wp:cNvGraphicFramePr>
+            <a:graphic xmlns:a="http://schemas.openxmlformats.org/drawingml/2006/main">
+              <a:graphicData uri="http://schemas.openxmlformats.org/drawingml/2006/picture">
+                <pic:pic xmlns:pic="http://schemas.openxmlformats.org/drawingml/2006/picture">
+                  <pic:nvPicPr>
+                    <pic:cNvPr id="573307603" name="Picture 1" descr="A screenshot of a computer&#10;&#10;Description automatically generated"/>
+                    <pic:cNvPicPr/>
+                  </pic:nvPicPr>
+                  <pic:blipFill>
+                    <a:blip r:embed="rId13"/>
+                    <a:stretch>
+                      <a:fillRect/>
+                    </a:stretch>
+                  </pic:blipFill>
+                  <pic:spPr>
+                    <a:xfrm>
+                      <a:off x="0" y="0"/>
+                      <a:ext cx="5549602" cy="3779260"/>
+                    </a:xfrm>
+                    <a:prstGeom prst="rect">
+                      <a:avLst/>
+                    </a:prstGeom>
+                  </pic:spPr>
+                </pic:pic>
+              </a:graphicData>
+            </a:graphic>
+          </wp:inline>
+        </w:drawing>
+      </w:r>
+    </w:p>
+    <w:p>
+      <w:r>
+        <w:rPr>
+          <w:b/>
+          <w:bCs/>
+        </w:rPr>
+        <w:t># For credentials add WDS\Administrator and the password</w:t>
+      </w:r>
+    </w:p>
+    <w:p>
+      <w:r>
+        <w:rPr>
+          <w:b/>
+          <w:bCs/>
+        </w:rPr>
+        <w:t># Choose the newly added customized image</w:t>
+      </w:r>
+    </w:p>
+    <w:p>
+      <w:pPr>
+        <w:rPr>
+          <w:lang w:val="en-US"/>
+        </w:rPr>
+      </w:pPr>
+    </w:p>
+    <w:p>
+      <w:pPr>
+        <w:rPr>
+          <w:lang w:val="en-US"/>
+        </w:rPr>
+      </w:pPr>
+    </w:p>
+    <w:p>
+      <w:pPr>
+        <w:rPr>
+          <w:lang w:val="en-US"/>
+        </w:rPr>
+      </w:pPr>
+    </w:p>
+    <w:p>
+      <w:pPr>
+        <w:rPr>
+          <w:lang w:val="en-US"/>
+        </w:rPr>
+      </w:pPr>
+    </w:p>
+    <w:p>
+      <w:pPr>
+        <w:rPr>
+          <w:lang w:val="en-US"/>
+        </w:rPr>
+      </w:pPr>
+      <w:r>
+        <w:rPr>
+          <w:lang w:val="en-US"/>
+        </w:rPr>
+        <w:lastRenderedPageBreak/>
+        <w:drawing>
+          <wp:inline distT="0" distB="0" distL="0" distR="0" wp14:anchorId="1EAFD6D6" wp14:editId="00F9F8B8">
+            <wp:extent cx="5760720" cy="4279900"/>
+            <wp:effectExtent l="0" t="0" r="0" b="6350"/>
+            <wp:docPr id="1276003254" name="Picture 1" descr="A screenshot of a computer&#10;&#10;Description automatically generated"/>
+            <wp:cNvGraphicFramePr>
+              <a:graphicFrameLocks xmlns:a="http://schemas.openxmlformats.org/drawingml/2006/main" noChangeAspect="1"/>
+            </wp:cNvGraphicFramePr>
+            <a:graphic xmlns:a="http://schemas.openxmlformats.org/drawingml/2006/main">
+              <a:graphicData uri="http://schemas.openxmlformats.org/drawingml/2006/picture">
+                <pic:pic xmlns:pic="http://schemas.openxmlformats.org/drawingml/2006/picture">
+                  <pic:nvPicPr>
+                    <pic:cNvPr id="1276003254" name="Picture 1" descr="A screenshot of a computer&#10;&#10;Description automatically generated"/>
+                    <pic:cNvPicPr/>
+                  </pic:nvPicPr>
+                  <pic:blipFill>
+                    <a:blip r:embed="rId14"/>
+                    <a:stretch>
+                      <a:fillRect/>
+                    </a:stretch>
+                  </pic:blipFill>
+                  <pic:spPr>
+                    <a:xfrm>
+                      <a:off x="0" y="0"/>
+                      <a:ext cx="5760720" cy="4279900"/>
+                    </a:xfrm>
+                    <a:prstGeom prst="rect">
+                      <a:avLst/>
+                    </a:prstGeom>
+                  </pic:spPr>
+                </pic:pic>
+              </a:graphicData>
+            </a:graphic>
+          </wp:inline>
+        </w:drawing>
+      </w:r>
+    </w:p>
+    <w:p>
+      <w:r>
+        <w:rPr>
+          <w:b/>
+          <w:bCs/>
+        </w:rPr>
+        <w:t># go through the post process procedure</w:t>
+      </w:r>
+    </w:p>
+    <w:p>
+      <w:r>
+        <w:rPr>
+          <w:b/>
+          <w:bCs/>
+        </w:rPr>
+        <w:t># check if IE and KB5048652 are installed</w:t>
+      </w:r>
+    </w:p>
+    <w:p>
+      <w:pPr>
+        <w:rPr>
+          <w:lang w:val="en-US"/>
+        </w:rPr>
+      </w:pPr>
+    </w:p>
+    <w:p>
+      <w:pPr>
+        <w:rPr>
+          <w:lang w:val="en-US"/>
+        </w:rPr>
+      </w:pPr>
+      <w:r>
+        <w:drawing>
+          <wp:inline distT="0" distB="0" distL="0" distR="0" wp14:anchorId="7564427D" wp14:editId="4E5CCE68">
+            <wp:extent cx="5600700" cy="3569582"/>
+            <wp:effectExtent l="0" t="0" r="0" b="0"/>
+            <wp:docPr id="1210874433" name="Picture 1" descr="A screenshot of a computer&#10;&#10;Description automatically generated"/>
+            <wp:cNvGraphicFramePr>
+              <a:graphicFrameLocks xmlns:a="http://schemas.openxmlformats.org/drawingml/2006/main" noChangeAspect="1"/>
+            </wp:cNvGraphicFramePr>
+            <a:graphic xmlns:a="http://schemas.openxmlformats.org/drawingml/2006/main">
+              <a:graphicData uri="http://schemas.openxmlformats.org/drawingml/2006/picture">
+                <pic:pic xmlns:pic="http://schemas.openxmlformats.org/drawingml/2006/picture">
+                  <pic:nvPicPr>
+                    <pic:cNvPr id="1210874433" name="Picture 1" descr="A screenshot of a computer&#10;&#10;Description automatically generated"/>
+                    <pic:cNvPicPr/>
+                  </pic:nvPicPr>
+                  <pic:blipFill>
+                    <a:blip r:embed="rId15"/>
+                    <a:stretch>
+                      <a:fillRect/>
+                    </a:stretch>
+                  </pic:blipFill>
+                  <pic:spPr>
+                    <a:xfrm>
+                      <a:off x="0" y="0"/>
+                      <a:ext cx="5603488" cy="3571359"/>
+                    </a:xfrm>
+                    <a:prstGeom prst="rect">
+                      <a:avLst/>
+                    </a:prstGeom>
+                  </pic:spPr>
+                </pic:pic>
+              </a:graphicData>
+            </a:graphic>
+          </wp:inline>
+        </w:drawing>
+      </w:r>
+    </w:p>
+    <w:p>
+      <w:pPr>
+        <w:pStyle w:val="Heading1"/>
+        <w:rPr>
+          <w:lang w:val="en-US"/>
+        </w:rPr>
+      </w:pPr>
+      <w:r>
+        <w:rPr>
+          <w:lang w:val="en-US"/>
+        </w:rPr>
+        <w:lastRenderedPageBreak/>
+        <w:t>TASK 2</w:t>
+      </w:r>
+      <w:r>
+        <w:rPr>
+          <w:lang w:val="en-US"/>
+        </w:rPr>
+        <w:t>:</w:t>
+      </w:r>
+    </w:p>
+    <w:p>
+      <w:r>
+        <w:rPr>
+          <w:b/>
+          <w:bCs/>
+        </w:rPr>
+        <w:t># Preparations:</w:t>
+      </w:r>
+    </w:p>
+    <w:p>
+      <w:r>
+        <w:rPr>
+          <w:b/>
+          <w:bCs/>
+        </w:rPr>
+        <w:t># Download and install the Windows ADK with only Deployment tools enabled</w:t>
+      </w:r>
+    </w:p>
+    <w:p>
+      <w:r>
+        <w:rPr>
+          <w:b/>
+          <w:bCs/>
+        </w:rPr>
+        <w:t># create clean copy to the Windows 10 Image in the custom folder</w:t>
+      </w:r>
+    </w:p>
+    <w:p>
+      <w:r>
+        <w:rPr>
+          <w:b/>
+          <w:bCs/>
+        </w:rPr>
+        <w:t># Open the Windows System Image manager</w:t>
+      </w:r>
+    </w:p>
+    <w:p>
+      <w:r>
+        <w:rPr>
+          <w:b/>
+          <w:bCs/>
+        </w:rPr>
+        <w:t># Add the Windows 10 Enterprise image</w:t>
+      </w:r>
+    </w:p>
+    <w:p>
+      <w:r>
+        <w:rPr>
+          <w:b/>
+          <w:bCs/>
+        </w:rPr>
+        <w:t># Create new answer files</w:t>
+      </w:r>
+    </w:p>
+    <w:p>
+      <w:r>
+        <w:rPr>
+          <w:b/>
+          <w:bCs/>
+        </w:rPr>
+        <w:t># Add them to the corresponding places and test the configuration with new VM</w:t>
+      </w:r>
+    </w:p>
+    <w:p>
+      <w:pPr>
+        <w:rPr>
+          <w:lang w:val="en-US"/>
+        </w:rPr>
+      </w:pPr>
+    </w:p>
+    <w:p>
+      <w:pPr>
+        <w:rPr>
+          <w:lang w:val="en-US"/>
+        </w:rPr>
+      </w:pPr>
+      <w:r>
+        <w:rPr>
+          <w:noProof/>
+          <w:lang w:val="en-US"/>
+        </w:rPr>
+        <w:drawing>
+          <wp:inline distT="0" distB="0" distL="0" distR="0" wp14:anchorId="56F5A68E" wp14:editId="5B6D5193">
+            <wp:extent cx="4572000" cy="3429000"/>
+            <wp:effectExtent l="0" t="0" r="0" b="0"/>
+            <wp:docPr id="1597549257" name="Video 1" descr="Homework Additional Services Task2 Demo">
+              <a:hlinkClick xmlns:a="http://schemas.openxmlformats.org/drawingml/2006/main" r:id="rId16"/>
+            </wp:docPr>
+            <wp:cNvGraphicFramePr>
+              <a:graphicFrameLocks xmlns:a="http://schemas.openxmlformats.org/drawingml/2006/main" noChangeAspect="1"/>
+            </wp:cNvGraphicFramePr>
+            <a:graphic xmlns:a="http://schemas.openxmlformats.org/drawingml/2006/main">
+              <a:graphicData uri="http://schemas.openxmlformats.org/drawingml/2006/picture">
+                <pic:pic xmlns:pic="http://schemas.openxmlformats.org/drawingml/2006/picture">
+                  <pic:nvPicPr>
+                    <pic:cNvPr id="1597549257" name="Video 1" descr="Homework Additional Services Task2 Demo">
+                      <a:hlinkClick r:id="rId16"/>
+                    </pic:cNvPr>
+                    <pic:cNvPicPr/>
+                  </pic:nvPicPr>
+                  <pic:blipFill>
+                    <a:blip r:embed="rId17">
+                      <a:extLst>
+                        <a:ext uri="{28A0092B-C50C-407E-A947-70E740481C1C}">
+                          <a14:useLocalDpi xmlns:a14="http://schemas.microsoft.com/office/drawing/2010/main" val="0"/>
+                        </a:ext>
+                        <a:ext uri="{C809E66F-F1BF-436E-b5F7-EEA9579F0CBA}">
+                          <wp15:webVideoPr xmlns:wp15="http://schemas.microsoft.com/office/word/2012/wordprocessingDrawing" embeddedHtml="&lt;iframe width=&quot;200&quot; height=&quot;113&quot; src=&quot;https://www.youtube.com/embed/dkxMea9boww?feature=oembed&quot; frameborder=&quot;0&quot; allow=&quot;accelerometer; autoplay; clipboard-write; encrypted-media; gyroscope; picture-in-picture; web-share&quot; referrerpolicy=&quot;strict-origin-when-cross-origin&quot; allowfullscreen=&quot;&quot; title=&quot;Homework Additional Services Task2 Demo&quot; sandbox=&quot;allow-scripts allow-same-origin allow-popups&quot;&gt;&lt;/iframe&gt;" h="113" w="200"/>
+                        </a:ext>
+                      </a:extLst>
+                    </a:blip>
+                    <a:stretch>
+                      <a:fillRect/>
+                    </a:stretch>
+                  </pic:blipFill>
+                  <pic:spPr>
+                    <a:xfrm>
+                      <a:off x="0" y="0"/>
+                      <a:ext cx="4572000" cy="3429000"/>
+                    </a:xfrm>
+                    <a:prstGeom prst="rect">
+                      <a:avLst/>
+                    </a:prstGeom>
+                  </pic:spPr>
+                </pic:pic>
+              </a:graphicData>
+            </a:graphic>
+          </wp:inline>
+        </w:drawing>
+      </w:r>
+    </w:p>
+    <w:p>
+      <w:r>
+        <w:t xml:space="preserve">Ако случайно не се отваря: </w:t>
+      </w:r>
+      <w:hyperlink r:id="rId18" w:history="1">
+        <w:r>
+          <w:rPr>
+            <w:rStyle w:val="Hyperlink"/>
+          </w:rPr>
+          <w:t>https://youtu.be/dkxMea9boww</w:t>
+        </w:r>
+      </w:hyperlink>
+    </w:p>
+    <w:p>
+      <w:pPr>
+        <w:rPr>
+          <w:lang w:val="en-US"/>
+        </w:rPr>
+      </w:pPr>
+      <w:r>
+        <w:t xml:space="preserve">А ако видео доказателство е в разрез с правилата. Просто следвах насоките от практиката и реално ми поиска само </w:t>
+      </w:r>
+      <w:r>
+        <w:rPr>
+          <w:lang w:val="en-US"/>
+        </w:rPr>
+        <w:t xml:space="preserve">Next </w:t>
+      </w:r>
+      <w:r>
+        <w:t xml:space="preserve">в началото на инсталацията, колкото да се логна с администраторския си акаунт, после ме накара да си направя потребител (явно </w:t>
+      </w:r>
+      <w:r>
+        <w:rPr>
+          <w:lang w:val="en-US"/>
+        </w:rPr>
+        <w:t xml:space="preserve">Answer </w:t>
+      </w:r>
+      <w:r>
+        <w:t xml:space="preserve">за </w:t>
+      </w:r>
+      <w:r>
+        <w:rPr>
+          <w:lang w:val="en-US"/>
+        </w:rPr>
+        <w:t>Admin</w:t>
+      </w:r>
+      <w:r>
+        <w:t>/</w:t>
+      </w:r>
+      <w:r>
+        <w:rPr>
+          <w:lang w:val="en-US"/>
+        </w:rPr>
+        <w:t xml:space="preserve">Password1 </w:t>
+      </w:r>
+      <w:r>
+        <w:t>и скипване създаването на потребител не сработв</w:t>
+      </w:r>
+      <w:r>
+        <w:rPr>
+          <w:lang w:val="en-US"/>
+        </w:rPr>
+        <w:t>a</w:t>
+      </w:r>
+      <w:r>
+        <w:t xml:space="preserve"> като на </w:t>
+      </w:r>
+      <w:r>
+        <w:rPr>
+          <w:lang w:val="en-US"/>
+        </w:rPr>
+        <w:t>Windows Server</w:t>
+      </w:r>
+      <w:r>
+        <w:t>, или нещо съм объркал при преписването</w:t>
+      </w:r>
+      <w:r>
+        <w:rPr>
+          <w:lang w:val="en-US"/>
+        </w:rPr>
+        <w:t>)</w:t>
+      </w:r>
+    </w:p>
     <w:sectPr>
       <w:pgSz w:w="11906" w:h="16838"/>
       <w:pgMar w:top="1417" w:right="1417" w:bottom="1417" w:left="1417" w:header="708" w:footer="708" w:gutter="0"/>
@@ -421,7 +1669,7 @@
     <w:link w:val="Heading1Char"/>
     <w:uiPriority w:val="9"/>
     <w:qFormat/>
-    <w:rsid w:val="001A7923"/>
+    <w:rsid w:val="00E1007F"/>
     <w:pPr>
       <w:keepNext/>
       <w:keepLines/>
@@ -444,7 +1692,7 @@
     <w:semiHidden/>
     <w:unhideWhenUsed/>
     <w:qFormat/>
-    <w:rsid w:val="001A7923"/>
+    <w:rsid w:val="00E1007F"/>
     <w:pPr>
       <w:keepNext/>
       <w:keepLines/>
@@ -467,7 +1715,7 @@
     <w:semiHidden/>
     <w:unhideWhenUsed/>
     <w:qFormat/>
-    <w:rsid w:val="001A7923"/>
+    <w:rsid w:val="00E1007F"/>
     <w:pPr>
       <w:keepNext/>
       <w:keepLines/>
@@ -490,7 +1738,7 @@
     <w:semiHidden/>
     <w:unhideWhenUsed/>
     <w:qFormat/>
-    <w:rsid w:val="001A7923"/>
+    <w:rsid w:val="00E1007F"/>
     <w:pPr>
       <w:keepNext/>
       <w:keepLines/>
@@ -513,7 +1761,7 @@
     <w:semiHidden/>
     <w:unhideWhenUsed/>
     <w:qFormat/>
-    <w:rsid w:val="001A7923"/>
+    <w:rsid w:val="00E1007F"/>
     <w:pPr>
       <w:keepNext/>
       <w:keepLines/>
@@ -534,7 +1782,7 @@
     <w:semiHidden/>
     <w:unhideWhenUsed/>
     <w:qFormat/>
-    <w:rsid w:val="001A7923"/>
+    <w:rsid w:val="00E1007F"/>
     <w:pPr>
       <w:keepNext/>
       <w:keepLines/>
@@ -557,7 +1805,7 @@
     <w:semiHidden/>
     <w:unhideWhenUsed/>
     <w:qFormat/>
-    <w:rsid w:val="001A7923"/>
+    <w:rsid w:val="00E1007F"/>
     <w:pPr>
       <w:keepNext/>
       <w:keepLines/>
@@ -578,7 +1826,7 @@
     <w:semiHidden/>
     <w:unhideWhenUsed/>
     <w:qFormat/>
-    <w:rsid w:val="001A7923"/>
+    <w:rsid w:val="00E1007F"/>
     <w:pPr>
       <w:keepNext/>
       <w:keepLines/>
@@ -601,7 +1849,7 @@
     <w:semiHidden/>
     <w:unhideWhenUsed/>
     <w:qFormat/>
-    <w:rsid w:val="001A7923"/>
+    <w:rsid w:val="00E1007F"/>
     <w:pPr>
       <w:keepNext/>
       <w:keepLines/>
@@ -616,7 +1864,6 @@
   <w:style w:type="character" w:default="1" w:styleId="DefaultParagraphFont">
     <w:name w:val="Default Paragraph Font"/>
     <w:uiPriority w:val="1"/>
-    <w:semiHidden/>
     <w:unhideWhenUsed/>
   </w:style>
   <w:style w:type="table" w:default="1" w:styleId="TableNormal">
@@ -645,7 +1892,7 @@
     <w:basedOn w:val="DefaultParagraphFont"/>
     <w:link w:val="Heading1"/>
     <w:uiPriority w:val="9"/>
-    <w:rsid w:val="001A7923"/>
+    <w:rsid w:val="00E1007F"/>
     <w:rPr>
       <w:rFonts w:asciiTheme="majorHAnsi" w:eastAsiaTheme="majorEastAsia" w:hAnsiTheme="majorHAnsi" w:cstheme="majorBidi"/>
       <w:color w:val="0F4761" w:themeColor="accent1" w:themeShade="BF"/>
@@ -659,7 +1906,7 @@
     <w:link w:val="Heading2"/>
     <w:uiPriority w:val="9"/>
     <w:semiHidden/>
-    <w:rsid w:val="001A7923"/>
+    <w:rsid w:val="00E1007F"/>
     <w:rPr>
       <w:rFonts w:asciiTheme="majorHAnsi" w:eastAsiaTheme="majorEastAsia" w:hAnsiTheme="majorHAnsi" w:cstheme="majorBidi"/>
       <w:color w:val="0F4761" w:themeColor="accent1" w:themeShade="BF"/>
@@ -673,7 +1920,7 @@
     <w:link w:val="Heading3"/>
     <w:uiPriority w:val="9"/>
     <w:semiHidden/>
-    <w:rsid w:val="001A7923"/>
+    <w:rsid w:val="00E1007F"/>
     <w:rPr>
       <w:rFonts w:eastAsiaTheme="majorEastAsia" w:cstheme="majorBidi"/>
       <w:color w:val="0F4761" w:themeColor="accent1" w:themeShade="BF"/>
@@ -687,7 +1934,7 @@
     <w:link w:val="Heading4"/>
     <w:uiPriority w:val="9"/>
     <w:semiHidden/>
-    <w:rsid w:val="001A7923"/>
+    <w:rsid w:val="00E1007F"/>
     <w:rPr>
       <w:rFonts w:eastAsiaTheme="majorEastAsia" w:cstheme="majorBidi"/>
       <w:i/>
@@ -701,7 +1948,7 @@
     <w:link w:val="Heading5"/>
     <w:uiPriority w:val="9"/>
     <w:semiHidden/>
-    <w:rsid w:val="001A7923"/>
+    <w:rsid w:val="00E1007F"/>
     <w:rPr>
       <w:rFonts w:eastAsiaTheme="majorEastAsia" w:cstheme="majorBidi"/>
       <w:color w:val="0F4761" w:themeColor="accent1" w:themeShade="BF"/>
@@ -713,7 +1960,7 @@
     <w:link w:val="Heading6"/>
     <w:uiPriority w:val="9"/>
     <w:semiHidden/>
-    <w:rsid w:val="001A7923"/>
+    <w:rsid w:val="00E1007F"/>
     <w:rPr>
       <w:rFonts w:eastAsiaTheme="majorEastAsia" w:cstheme="majorBidi"/>
       <w:i/>
@@ -727,7 +1974,7 @@
     <w:link w:val="Heading7"/>
     <w:uiPriority w:val="9"/>
     <w:semiHidden/>
-    <w:rsid w:val="001A7923"/>
+    <w:rsid w:val="00E1007F"/>
     <w:rPr>
       <w:rFonts w:eastAsiaTheme="majorEastAsia" w:cstheme="majorBidi"/>
       <w:color w:val="595959" w:themeColor="text1" w:themeTint="A6"/>
@@ -739,7 +1986,7 @@
     <w:link w:val="Heading8"/>
     <w:uiPriority w:val="9"/>
     <w:semiHidden/>
-    <w:rsid w:val="001A7923"/>
+    <w:rsid w:val="00E1007F"/>
     <w:rPr>
       <w:rFonts w:eastAsiaTheme="majorEastAsia" w:cstheme="majorBidi"/>
       <w:i/>
@@ -753,7 +2000,7 @@
     <w:link w:val="Heading9"/>
     <w:uiPriority w:val="9"/>
     <w:semiHidden/>
-    <w:rsid w:val="001A7923"/>
+    <w:rsid w:val="00E1007F"/>
     <w:rPr>
       <w:rFonts w:eastAsiaTheme="majorEastAsia" w:cstheme="majorBidi"/>
       <w:color w:val="272727" w:themeColor="text1" w:themeTint="D8"/>
@@ -766,7 +2013,7 @@
     <w:link w:val="TitleChar"/>
     <w:uiPriority w:val="10"/>
     <w:qFormat/>
-    <w:rsid w:val="001A7923"/>
+    <w:rsid w:val="00E1007F"/>
     <w:pPr>
       <w:spacing w:after="80" w:line="240" w:lineRule="auto"/>
       <w:contextualSpacing/>
@@ -784,7 +2031,7 @@
     <w:basedOn w:val="DefaultParagraphFont"/>
     <w:link w:val="Title"/>
     <w:uiPriority w:val="10"/>
-    <w:rsid w:val="001A7923"/>
+    <w:rsid w:val="00E1007F"/>
     <w:rPr>
       <w:rFonts w:asciiTheme="majorHAnsi" w:eastAsiaTheme="majorEastAsia" w:hAnsiTheme="majorHAnsi" w:cstheme="majorBidi"/>
       <w:spacing w:val="-10"/>
@@ -800,7 +2047,7 @@
     <w:link w:val="SubtitleChar"/>
     <w:uiPriority w:val="11"/>
     <w:qFormat/>
-    <w:rsid w:val="001A7923"/>
+    <w:rsid w:val="00E1007F"/>
     <w:pPr>
       <w:numPr>
         <w:ilvl w:val="1"/>
@@ -819,7 +2066,7 @@
     <w:basedOn w:val="DefaultParagraphFont"/>
     <w:link w:val="Subtitle"/>
     <w:uiPriority w:val="11"/>
-    <w:rsid w:val="001A7923"/>
+    <w:rsid w:val="00E1007F"/>
     <w:rPr>
       <w:rFonts w:eastAsiaTheme="majorEastAsia" w:cstheme="majorBidi"/>
       <w:color w:val="595959" w:themeColor="text1" w:themeTint="A6"/>
@@ -835,7 +2082,7 @@
     <w:link w:val="QuoteChar"/>
     <w:uiPriority w:val="29"/>
     <w:qFormat/>
-    <w:rsid w:val="001A7923"/>
+    <w:rsid w:val="00E1007F"/>
     <w:pPr>
       <w:spacing w:before="160"/>
       <w:jc w:val="center"/>
@@ -851,7 +2098,7 @@
     <w:basedOn w:val="DefaultParagraphFont"/>
     <w:link w:val="Quote"/>
     <w:uiPriority w:val="29"/>
-    <w:rsid w:val="001A7923"/>
+    <w:rsid w:val="00E1007F"/>
     <w:rPr>
       <w:i/>
       <w:iCs/>
@@ -863,7 +2110,7 @@
     <w:basedOn w:val="Normal"/>
     <w:uiPriority w:val="34"/>
     <w:qFormat/>
-    <w:rsid w:val="001A7923"/>
+    <w:rsid w:val="00E1007F"/>
     <w:pPr>
       <w:ind w:left="720"/>
       <w:contextualSpacing/>
@@ -874,7 +2121,7 @@
     <w:basedOn w:val="DefaultParagraphFont"/>
     <w:uiPriority w:val="21"/>
     <w:qFormat/>
-    <w:rsid w:val="001A7923"/>
+    <w:rsid w:val="00E1007F"/>
     <w:rPr>
       <w:i/>
       <w:iCs/>
@@ -888,7 +2135,7 @@
     <w:link w:val="IntenseQuoteChar"/>
     <w:uiPriority w:val="30"/>
     <w:qFormat/>
-    <w:rsid w:val="001A7923"/>
+    <w:rsid w:val="00E1007F"/>
     <w:pPr>
       <w:pBdr>
         <w:top w:val="single" w:sz="4" w:space="10" w:color="0F4761" w:themeColor="accent1" w:themeShade="BF"/>
@@ -909,7 +2156,7 @@
     <w:basedOn w:val="DefaultParagraphFont"/>
     <w:link w:val="IntenseQuote"/>
     <w:uiPriority w:val="30"/>
-    <w:rsid w:val="001A7923"/>
+    <w:rsid w:val="00E1007F"/>
     <w:rPr>
       <w:i/>
       <w:iCs/>
@@ -921,13 +2168,36 @@
     <w:basedOn w:val="DefaultParagraphFont"/>
     <w:uiPriority w:val="32"/>
     <w:qFormat/>
-    <w:rsid w:val="001A7923"/>
+    <w:rsid w:val="00E1007F"/>
     <w:rPr>
       <w:b/>
       <w:bCs/>
       <w:smallCaps/>
       <w:color w:val="0F4761" w:themeColor="accent1" w:themeShade="BF"/>
       <w:spacing w:val="5"/>
+    </w:rPr>
+  </w:style>
+  <w:style w:type="character" w:styleId="Hyperlink">
+    <w:name w:val="Hyperlink"/>
+    <w:basedOn w:val="DefaultParagraphFont"/>
+    <w:uiPriority w:val="99"/>
+    <w:unhideWhenUsed/>
+    <w:rsid w:val="000A72BA"/>
+    <w:rPr>
+      <w:color w:val="467886" w:themeColor="hyperlink"/>
+      <w:u w:val="single"/>
+    </w:rPr>
+  </w:style>
+  <w:style w:type="character" w:styleId="UnresolvedMention">
+    <w:name w:val="Unresolved Mention"/>
+    <w:basedOn w:val="DefaultParagraphFont"/>
+    <w:uiPriority w:val="99"/>
+    <w:semiHidden/>
+    <w:unhideWhenUsed/>
+    <w:rsid w:val="000A72BA"/>
+    <w:rPr>
+      <w:color w:val="605E5C"/>
+      <w:shd w:val="clear" w:color="auto" w:fill="E1DFDD"/>
     </w:rPr>
   </w:style>
 </w:styles>

</xml_diff>